<commit_message>
Design doc 1, 2, starting on 3.
</commit_message>
<xml_diff>
--- a/DesignDoc1.docx
+++ b/DesignDoc1.docx
@@ -790,6 +790,25 @@
           <w:sz w:val="24"/>
           <w:szCs w:val="24"/>
         </w:rPr>
+        <w:tab/>
+        <w:t>Re-enable interrupts</w:t>
+      </w:r>
+    </w:p>
+    <w:p>
+      <w:pPr>
+        <w:pStyle w:val="ListParagraph"/>
+        <w:rPr>
+          <w:rFonts w:ascii="Times New Roman" w:hAnsi="Times New Roman" w:cs="Times New Roman"/>
+          <w:sz w:val="24"/>
+          <w:szCs w:val="24"/>
+        </w:rPr>
+      </w:pPr>
+      <w:r>
+        <w:rPr>
+          <w:rFonts w:ascii="Times New Roman" w:hAnsi="Times New Roman" w:cs="Times New Roman"/>
+          <w:sz w:val="24"/>
+          <w:szCs w:val="24"/>
+        </w:rPr>
         <w:t xml:space="preserve">    }</w:t>
       </w:r>
     </w:p>
@@ -851,59 +870,629 @@
     </w:p>
     <w:p>
       <w:pPr>
-        <w:autoSpaceDE w:val="0"/>
-        <w:autoSpaceDN w:val="0"/>
-        <w:adjustRightInd w:val="0"/>
-        <w:spacing w:after="0" w:line="240" w:lineRule="auto"/>
-        <w:ind w:left="720"/>
-        <w:rPr>
-          <w:rFonts w:ascii="Times New Roman" w:hAnsi="Times New Roman" w:cs="Times New Roman"/>
-          <w:color w:val="231F20"/>
-          <w:sz w:val="24"/>
-          <w:szCs w:val="24"/>
-        </w:rPr>
-      </w:pPr>
-      <w:r>
-        <w:rPr>
-          <w:rFonts w:ascii="Times New Roman" w:hAnsi="Times New Roman" w:cs="Times New Roman"/>
-          <w:sz w:val="24"/>
-          <w:szCs w:val="24"/>
-        </w:rPr>
-        <w:t>Page 238 – “</w:t>
-      </w:r>
-      <w:r>
-        <w:rPr>
-          <w:rFonts w:ascii="Times New Roman" w:hAnsi="Times New Roman" w:cs="Times New Roman"/>
-          <w:color w:val="231F20"/>
-          <w:sz w:val="24"/>
-          <w:szCs w:val="24"/>
-        </w:rPr>
-        <w:t xml:space="preserve">A </w:t>
-      </w:r>
-      <w:r>
-        <w:rPr>
-          <w:rFonts w:ascii="Times New Roman" w:hAnsi="Times New Roman" w:cs="Times New Roman"/>
-          <w:b/>
-          <w:bCs/>
-          <w:color w:val="00AEF0"/>
-          <w:sz w:val="24"/>
-          <w:szCs w:val="24"/>
-        </w:rPr>
-        <w:t xml:space="preserve">semaphore </w:t>
-      </w:r>
-      <w:r>
-        <w:rPr>
-          <w:rFonts w:ascii="Times New Roman" w:hAnsi="Times New Roman" w:cs="Times New Roman"/>
-          <w:color w:val="231F20"/>
-          <w:sz w:val="24"/>
-          <w:szCs w:val="24"/>
-        </w:rPr>
-        <w:t>S is an integer variable that, apart from initialization, is</w:t>
-      </w:r>
-      <w:r>
-        <w:rPr>
-          <w:rFonts w:ascii="Times New Roman" w:hAnsi="Times New Roman" w:cs="Times New Roman"/>
-          <w:color w:val="231F20"/>
+        <w:pStyle w:val="ListParagraph"/>
+        <w:rPr>
+          <w:rFonts w:ascii="Times New Roman" w:hAnsi="Times New Roman" w:cs="Times New Roman"/>
+          <w:sz w:val="24"/>
+          <w:szCs w:val="24"/>
+        </w:rPr>
+      </w:pPr>
+    </w:p>
+    <w:p>
+      <w:pPr>
+        <w:pStyle w:val="ListParagraph"/>
+        <w:rPr>
+          <w:rFonts w:ascii="Times New Roman" w:hAnsi="Times New Roman" w:cs="Times New Roman"/>
+          <w:sz w:val="24"/>
+          <w:szCs w:val="24"/>
+        </w:rPr>
+      </w:pPr>
+    </w:p>
+    <w:p>
+      <w:pPr>
+        <w:pStyle w:val="ListParagraph"/>
+        <w:rPr>
+          <w:rFonts w:ascii="Times New Roman" w:hAnsi="Times New Roman" w:cs="Times New Roman"/>
+          <w:sz w:val="24"/>
+          <w:szCs w:val="24"/>
+        </w:rPr>
+      </w:pPr>
+    </w:p>
+    <w:p>
+      <w:pPr>
+        <w:pStyle w:val="ListParagraph"/>
+        <w:rPr>
+          <w:rFonts w:ascii="Times New Roman" w:hAnsi="Times New Roman" w:cs="Times New Roman"/>
+          <w:sz w:val="24"/>
+          <w:szCs w:val="24"/>
+        </w:rPr>
+      </w:pPr>
+    </w:p>
+    <w:p>
+      <w:pPr>
+        <w:pStyle w:val="ListParagraph"/>
+        <w:rPr>
+          <w:rFonts w:ascii="Times New Roman" w:hAnsi="Times New Roman" w:cs="Times New Roman"/>
+          <w:sz w:val="24"/>
+          <w:szCs w:val="24"/>
+        </w:rPr>
+      </w:pPr>
+      <w:r>
+        <w:rPr>
+          <w:rFonts w:ascii="Times New Roman" w:hAnsi="Times New Roman" w:cs="Times New Roman"/>
+          <w:sz w:val="24"/>
+          <w:szCs w:val="24"/>
+        </w:rPr>
+        <w:lastRenderedPageBreak/>
+        <w:t xml:space="preserve">Public void </w:t>
+      </w:r>
+      <w:proofErr w:type="gramStart"/>
+      <w:r>
+        <w:rPr>
+          <w:rFonts w:ascii="Times New Roman" w:hAnsi="Times New Roman" w:cs="Times New Roman"/>
+          <w:sz w:val="24"/>
+          <w:szCs w:val="24"/>
+        </w:rPr>
+        <w:t>sleep()</w:t>
+      </w:r>
+      <w:proofErr w:type="gramEnd"/>
+    </w:p>
+    <w:p>
+      <w:pPr>
+        <w:pStyle w:val="ListParagraph"/>
+        <w:rPr>
+          <w:rFonts w:ascii="Times New Roman" w:hAnsi="Times New Roman" w:cs="Times New Roman"/>
+          <w:sz w:val="24"/>
+          <w:szCs w:val="24"/>
+        </w:rPr>
+      </w:pPr>
+      <w:r>
+        <w:rPr>
+          <w:rFonts w:ascii="Times New Roman" w:hAnsi="Times New Roman" w:cs="Times New Roman"/>
+          <w:sz w:val="24"/>
+          <w:szCs w:val="24"/>
+        </w:rPr>
+        <w:t>{</w:t>
+      </w:r>
+    </w:p>
+    <w:p>
+      <w:pPr>
+        <w:pStyle w:val="ListParagraph"/>
+        <w:rPr>
+          <w:rFonts w:ascii="Times New Roman" w:hAnsi="Times New Roman" w:cs="Times New Roman"/>
+          <w:sz w:val="24"/>
+          <w:szCs w:val="24"/>
+        </w:rPr>
+      </w:pPr>
+      <w:r>
+        <w:rPr>
+          <w:rFonts w:ascii="Times New Roman" w:hAnsi="Times New Roman" w:cs="Times New Roman"/>
+          <w:sz w:val="24"/>
+          <w:szCs w:val="24"/>
+        </w:rPr>
+        <w:tab/>
+        <w:t>Disable interrupts;</w:t>
+      </w:r>
+    </w:p>
+    <w:p>
+      <w:pPr>
+        <w:pStyle w:val="ListParagraph"/>
+        <w:rPr>
+          <w:rFonts w:ascii="Times New Roman" w:hAnsi="Times New Roman" w:cs="Times New Roman"/>
+          <w:sz w:val="24"/>
+          <w:szCs w:val="24"/>
+        </w:rPr>
+      </w:pPr>
+      <w:r>
+        <w:rPr>
+          <w:rFonts w:ascii="Times New Roman" w:hAnsi="Times New Roman" w:cs="Times New Roman"/>
+          <w:sz w:val="24"/>
+          <w:szCs w:val="24"/>
+        </w:rPr>
+        <w:tab/>
+      </w:r>
+      <w:proofErr w:type="gramStart"/>
+      <w:r>
+        <w:rPr>
+          <w:rFonts w:ascii="Times New Roman" w:hAnsi="Times New Roman" w:cs="Times New Roman"/>
+          <w:sz w:val="24"/>
+          <w:szCs w:val="24"/>
+        </w:rPr>
+        <w:t>While(</w:t>
+      </w:r>
+      <w:proofErr w:type="gramEnd"/>
+      <w:r>
+        <w:rPr>
+          <w:rFonts w:ascii="Times New Roman" w:hAnsi="Times New Roman" w:cs="Times New Roman"/>
+          <w:sz w:val="24"/>
+          <w:szCs w:val="24"/>
+        </w:rPr>
+        <w:t>current thread exists)</w:t>
+      </w:r>
+    </w:p>
+    <w:p>
+      <w:pPr>
+        <w:pStyle w:val="ListParagraph"/>
+        <w:ind w:firstLine="720"/>
+        <w:rPr>
+          <w:rFonts w:ascii="Times New Roman" w:hAnsi="Times New Roman" w:cs="Times New Roman"/>
+          <w:sz w:val="24"/>
+          <w:szCs w:val="24"/>
+        </w:rPr>
+      </w:pPr>
+      <w:r>
+        <w:rPr>
+          <w:rFonts w:ascii="Times New Roman" w:hAnsi="Times New Roman" w:cs="Times New Roman"/>
+          <w:sz w:val="24"/>
+          <w:szCs w:val="24"/>
+        </w:rPr>
+        <w:t>{</w:t>
+      </w:r>
+    </w:p>
+    <w:p>
+      <w:pPr>
+        <w:pStyle w:val="ListParagraph"/>
+        <w:ind w:firstLine="720"/>
+        <w:rPr>
+          <w:rFonts w:ascii="Times New Roman" w:hAnsi="Times New Roman" w:cs="Times New Roman"/>
+          <w:sz w:val="24"/>
+          <w:szCs w:val="24"/>
+        </w:rPr>
+      </w:pPr>
+      <w:r>
+        <w:rPr>
+          <w:rFonts w:ascii="Times New Roman" w:hAnsi="Times New Roman" w:cs="Times New Roman"/>
+          <w:sz w:val="24"/>
+          <w:szCs w:val="24"/>
+        </w:rPr>
+        <w:tab/>
+        <w:t>Wait to be current thread;</w:t>
+      </w:r>
+    </w:p>
+    <w:p>
+      <w:pPr>
+        <w:pStyle w:val="ListParagraph"/>
+        <w:ind w:firstLine="720"/>
+        <w:rPr>
+          <w:rFonts w:ascii="Times New Roman" w:hAnsi="Times New Roman" w:cs="Times New Roman"/>
+          <w:sz w:val="24"/>
+          <w:szCs w:val="24"/>
+        </w:rPr>
+      </w:pPr>
+      <w:r>
+        <w:rPr>
+          <w:rFonts w:ascii="Times New Roman" w:hAnsi="Times New Roman" w:cs="Times New Roman"/>
+          <w:sz w:val="24"/>
+          <w:szCs w:val="24"/>
+        </w:rPr>
+        <w:t>}</w:t>
+      </w:r>
+    </w:p>
+    <w:p>
+      <w:pPr>
+        <w:pStyle w:val="ListParagraph"/>
+        <w:ind w:firstLine="720"/>
+        <w:rPr>
+          <w:rFonts w:ascii="Times New Roman" w:hAnsi="Times New Roman" w:cs="Times New Roman"/>
+          <w:sz w:val="24"/>
+          <w:szCs w:val="24"/>
+        </w:rPr>
+      </w:pPr>
+      <w:r>
+        <w:rPr>
+          <w:rFonts w:ascii="Times New Roman" w:hAnsi="Times New Roman" w:cs="Times New Roman"/>
+          <w:sz w:val="24"/>
+          <w:szCs w:val="24"/>
+        </w:rPr>
+        <w:t>//do things until done</w:t>
+      </w:r>
+    </w:p>
+    <w:p>
+      <w:pPr>
+        <w:pStyle w:val="ListParagraph"/>
+        <w:ind w:firstLine="720"/>
+        <w:rPr>
+          <w:rFonts w:ascii="Times New Roman" w:hAnsi="Times New Roman" w:cs="Times New Roman"/>
+          <w:sz w:val="24"/>
+          <w:szCs w:val="24"/>
+        </w:rPr>
+      </w:pPr>
+      <w:r>
+        <w:rPr>
+          <w:rFonts w:ascii="Times New Roman" w:hAnsi="Times New Roman" w:cs="Times New Roman"/>
+          <w:sz w:val="24"/>
+          <w:szCs w:val="24"/>
+        </w:rPr>
+        <w:t>//when done go to waiting</w:t>
+      </w:r>
+    </w:p>
+    <w:p>
+      <w:pPr>
+        <w:pStyle w:val="ListParagraph"/>
+        <w:ind w:firstLine="720"/>
+        <w:rPr>
+          <w:rFonts w:ascii="Times New Roman" w:hAnsi="Times New Roman" w:cs="Times New Roman"/>
+          <w:sz w:val="24"/>
+          <w:szCs w:val="24"/>
+        </w:rPr>
+      </w:pPr>
+      <w:r>
+        <w:rPr>
+          <w:rFonts w:ascii="Times New Roman" w:hAnsi="Times New Roman" w:cs="Times New Roman"/>
+          <w:sz w:val="24"/>
+          <w:szCs w:val="24"/>
+        </w:rPr>
+        <w:t xml:space="preserve">Signal </w:t>
+      </w:r>
+      <w:proofErr w:type="gramStart"/>
+      <w:r>
+        <w:rPr>
+          <w:rFonts w:ascii="Times New Roman" w:hAnsi="Times New Roman" w:cs="Times New Roman"/>
+          <w:sz w:val="24"/>
+          <w:szCs w:val="24"/>
+        </w:rPr>
+        <w:t>( waiting</w:t>
+      </w:r>
+      <w:proofErr w:type="gramEnd"/>
+      <w:r>
+        <w:rPr>
+          <w:rFonts w:ascii="Times New Roman" w:hAnsi="Times New Roman" w:cs="Times New Roman"/>
+          <w:sz w:val="24"/>
+          <w:szCs w:val="24"/>
+        </w:rPr>
+        <w:t xml:space="preserve"> to be ready. ) </w:t>
+      </w:r>
+    </w:p>
+    <w:p>
+      <w:pPr>
+        <w:pStyle w:val="ListParagraph"/>
+        <w:ind w:firstLine="720"/>
+        <w:rPr>
+          <w:rFonts w:ascii="Times New Roman" w:hAnsi="Times New Roman" w:cs="Times New Roman"/>
+          <w:sz w:val="24"/>
+          <w:szCs w:val="24"/>
+        </w:rPr>
+      </w:pPr>
+      <w:r>
+        <w:rPr>
+          <w:rFonts w:ascii="Times New Roman" w:hAnsi="Times New Roman" w:cs="Times New Roman"/>
+          <w:sz w:val="24"/>
+          <w:szCs w:val="24"/>
+        </w:rPr>
+        <w:t>Enable interrupts;</w:t>
+      </w:r>
+    </w:p>
+    <w:p>
+      <w:pPr>
+        <w:pStyle w:val="ListParagraph"/>
+        <w:rPr>
+          <w:rFonts w:ascii="Times New Roman" w:hAnsi="Times New Roman" w:cs="Times New Roman"/>
+          <w:sz w:val="24"/>
+          <w:szCs w:val="24"/>
+        </w:rPr>
+      </w:pPr>
+      <w:r>
+        <w:rPr>
+          <w:rFonts w:ascii="Times New Roman" w:hAnsi="Times New Roman" w:cs="Times New Roman"/>
+          <w:sz w:val="24"/>
+          <w:szCs w:val="24"/>
+        </w:rPr>
+        <w:t>}</w:t>
+      </w:r>
+    </w:p>
+    <w:p>
+      <w:pPr>
+        <w:pStyle w:val="ListParagraph"/>
+        <w:rPr>
+          <w:rFonts w:ascii="Times New Roman" w:hAnsi="Times New Roman" w:cs="Times New Roman"/>
+          <w:sz w:val="24"/>
+          <w:szCs w:val="24"/>
+        </w:rPr>
+      </w:pPr>
+      <w:r>
+        <w:rPr>
+          <w:rFonts w:ascii="Times New Roman" w:hAnsi="Times New Roman" w:cs="Times New Roman"/>
+          <w:sz w:val="24"/>
+          <w:szCs w:val="24"/>
+        </w:rPr>
+        <w:t xml:space="preserve">Public void </w:t>
+      </w:r>
+      <w:proofErr w:type="gramStart"/>
+      <w:r>
+        <w:rPr>
+          <w:rFonts w:ascii="Times New Roman" w:hAnsi="Times New Roman" w:cs="Times New Roman"/>
+          <w:sz w:val="24"/>
+          <w:szCs w:val="24"/>
+        </w:rPr>
+        <w:t>wake(</w:t>
+      </w:r>
+      <w:proofErr w:type="gramEnd"/>
+      <w:r>
+        <w:rPr>
+          <w:rFonts w:ascii="Times New Roman" w:hAnsi="Times New Roman" w:cs="Times New Roman"/>
+          <w:sz w:val="24"/>
+          <w:szCs w:val="24"/>
+        </w:rPr>
+        <w:t>){</w:t>
+      </w:r>
+    </w:p>
+    <w:p>
+      <w:pPr>
+        <w:pStyle w:val="ListParagraph"/>
+        <w:rPr>
+          <w:rFonts w:ascii="Times New Roman" w:hAnsi="Times New Roman" w:cs="Times New Roman"/>
+          <w:sz w:val="24"/>
+          <w:szCs w:val="24"/>
+        </w:rPr>
+      </w:pPr>
+      <w:r>
+        <w:rPr>
+          <w:rFonts w:ascii="Times New Roman" w:hAnsi="Times New Roman" w:cs="Times New Roman"/>
+          <w:sz w:val="24"/>
+          <w:szCs w:val="24"/>
+        </w:rPr>
+        <w:tab/>
+        <w:t>Disable interrupts;</w:t>
+      </w:r>
+    </w:p>
+    <w:p>
+      <w:pPr>
+        <w:pStyle w:val="ListParagraph"/>
+        <w:rPr>
+          <w:rFonts w:ascii="Times New Roman" w:hAnsi="Times New Roman" w:cs="Times New Roman"/>
+          <w:sz w:val="24"/>
+          <w:szCs w:val="24"/>
+        </w:rPr>
+      </w:pPr>
+      <w:r>
+        <w:rPr>
+          <w:rFonts w:ascii="Times New Roman" w:hAnsi="Times New Roman" w:cs="Times New Roman"/>
+          <w:sz w:val="24"/>
+          <w:szCs w:val="24"/>
+        </w:rPr>
+        <w:tab/>
+      </w:r>
+    </w:p>
+    <w:p>
+      <w:pPr>
+        <w:pStyle w:val="ListParagraph"/>
+        <w:rPr>
+          <w:rFonts w:ascii="Times New Roman" w:hAnsi="Times New Roman" w:cs="Times New Roman"/>
+          <w:sz w:val="24"/>
+          <w:szCs w:val="24"/>
+        </w:rPr>
+      </w:pPr>
+      <w:r>
+        <w:rPr>
+          <w:rFonts w:ascii="Times New Roman" w:hAnsi="Times New Roman" w:cs="Times New Roman"/>
+          <w:sz w:val="24"/>
+          <w:szCs w:val="24"/>
+        </w:rPr>
+        <w:tab/>
+      </w:r>
+      <w:proofErr w:type="gramStart"/>
+      <w:r>
+        <w:rPr>
+          <w:rFonts w:ascii="Times New Roman" w:hAnsi="Times New Roman" w:cs="Times New Roman"/>
+          <w:sz w:val="24"/>
+          <w:szCs w:val="24"/>
+        </w:rPr>
+        <w:t>If(</w:t>
+      </w:r>
+      <w:proofErr w:type="gramEnd"/>
+      <w:r>
+        <w:rPr>
+          <w:rFonts w:ascii="Times New Roman" w:hAnsi="Times New Roman" w:cs="Times New Roman"/>
+          <w:sz w:val="24"/>
+          <w:szCs w:val="24"/>
+        </w:rPr>
+        <w:t xml:space="preserve"> something is sleeping)</w:t>
+      </w:r>
+    </w:p>
+    <w:p>
+      <w:pPr>
+        <w:pStyle w:val="ListParagraph"/>
+        <w:rPr>
+          <w:rFonts w:ascii="Times New Roman" w:hAnsi="Times New Roman" w:cs="Times New Roman"/>
+          <w:sz w:val="24"/>
+          <w:szCs w:val="24"/>
+        </w:rPr>
+      </w:pPr>
+      <w:r>
+        <w:rPr>
+          <w:rFonts w:ascii="Times New Roman" w:hAnsi="Times New Roman" w:cs="Times New Roman"/>
+          <w:sz w:val="24"/>
+          <w:szCs w:val="24"/>
+        </w:rPr>
+        <w:tab/>
+        <w:t>{</w:t>
+      </w:r>
+    </w:p>
+    <w:p>
+      <w:pPr>
+        <w:pStyle w:val="ListParagraph"/>
+        <w:rPr>
+          <w:rFonts w:ascii="Times New Roman" w:hAnsi="Times New Roman" w:cs="Times New Roman"/>
+          <w:sz w:val="24"/>
+          <w:szCs w:val="24"/>
+        </w:rPr>
+      </w:pPr>
+      <w:r>
+        <w:rPr>
+          <w:rFonts w:ascii="Times New Roman" w:hAnsi="Times New Roman" w:cs="Times New Roman"/>
+          <w:sz w:val="24"/>
+          <w:szCs w:val="24"/>
+        </w:rPr>
+        <w:tab/>
+      </w:r>
+      <w:r>
+        <w:rPr>
+          <w:rFonts w:ascii="Times New Roman" w:hAnsi="Times New Roman" w:cs="Times New Roman"/>
+          <w:sz w:val="24"/>
+          <w:szCs w:val="24"/>
+        </w:rPr>
+        <w:tab/>
+        <w:t>Wake one up;</w:t>
+      </w:r>
+      <w:r>
+        <w:rPr>
+          <w:rFonts w:ascii="Times New Roman" w:hAnsi="Times New Roman" w:cs="Times New Roman"/>
+          <w:sz w:val="24"/>
+          <w:szCs w:val="24"/>
+        </w:rPr>
+        <w:tab/>
+        <w:t>//</w:t>
+      </w:r>
+      <w:r>
+        <w:rPr>
+          <w:rFonts w:ascii="Times New Roman" w:hAnsi="Times New Roman" w:cs="Times New Roman"/>
+          <w:sz w:val="24"/>
+          <w:szCs w:val="24"/>
+        </w:rPr>
+        <w:t>//put in ready queue=wake</w:t>
+      </w:r>
+    </w:p>
+    <w:p>
+      <w:pPr>
+        <w:pStyle w:val="ListParagraph"/>
+        <w:rPr>
+          <w:rFonts w:ascii="Times New Roman" w:hAnsi="Times New Roman" w:cs="Times New Roman"/>
+          <w:sz w:val="24"/>
+          <w:szCs w:val="24"/>
+        </w:rPr>
+      </w:pPr>
+      <w:r>
+        <w:rPr>
+          <w:rFonts w:ascii="Times New Roman" w:hAnsi="Times New Roman" w:cs="Times New Roman"/>
+          <w:sz w:val="24"/>
+          <w:szCs w:val="24"/>
+        </w:rPr>
+        <w:tab/>
+        <w:t>}</w:t>
+      </w:r>
+    </w:p>
+    <w:p>
+      <w:pPr>
+        <w:pStyle w:val="ListParagraph"/>
+        <w:rPr>
+          <w:rFonts w:ascii="Times New Roman" w:hAnsi="Times New Roman" w:cs="Times New Roman"/>
+          <w:sz w:val="24"/>
+          <w:szCs w:val="24"/>
+        </w:rPr>
+      </w:pPr>
+      <w:r>
+        <w:rPr>
+          <w:rFonts w:ascii="Times New Roman" w:hAnsi="Times New Roman" w:cs="Times New Roman"/>
+          <w:sz w:val="24"/>
+          <w:szCs w:val="24"/>
+        </w:rPr>
+        <w:tab/>
+        <w:t>Enable interrupts;</w:t>
+      </w:r>
+    </w:p>
+    <w:p>
+      <w:pPr>
+        <w:pStyle w:val="ListParagraph"/>
+        <w:rPr>
+          <w:rFonts w:ascii="Times New Roman" w:hAnsi="Times New Roman" w:cs="Times New Roman"/>
+          <w:sz w:val="24"/>
+          <w:szCs w:val="24"/>
+        </w:rPr>
+      </w:pPr>
+      <w:r>
+        <w:rPr>
+          <w:rFonts w:ascii="Times New Roman" w:hAnsi="Times New Roman" w:cs="Times New Roman"/>
+          <w:sz w:val="24"/>
+          <w:szCs w:val="24"/>
+        </w:rPr>
+        <w:t>}</w:t>
+      </w:r>
+    </w:p>
+    <w:p>
+      <w:pPr>
+        <w:pStyle w:val="ListParagraph"/>
+        <w:rPr>
+          <w:rFonts w:ascii="Times New Roman" w:hAnsi="Times New Roman" w:cs="Times New Roman"/>
+          <w:sz w:val="24"/>
+          <w:szCs w:val="24"/>
+        </w:rPr>
+      </w:pPr>
+      <w:r>
+        <w:rPr>
+          <w:rFonts w:ascii="Times New Roman" w:hAnsi="Times New Roman" w:cs="Times New Roman"/>
+          <w:sz w:val="24"/>
+          <w:szCs w:val="24"/>
+        </w:rPr>
+        <w:t xml:space="preserve">Public void </w:t>
+      </w:r>
+      <w:proofErr w:type="gramStart"/>
+      <w:r>
+        <w:rPr>
+          <w:rFonts w:ascii="Times New Roman" w:hAnsi="Times New Roman" w:cs="Times New Roman"/>
+          <w:sz w:val="24"/>
+          <w:szCs w:val="24"/>
+        </w:rPr>
+        <w:t>wake(</w:t>
+      </w:r>
+      <w:proofErr w:type="gramEnd"/>
+      <w:r>
+        <w:rPr>
+          <w:rFonts w:ascii="Times New Roman" w:hAnsi="Times New Roman" w:cs="Times New Roman"/>
+          <w:sz w:val="24"/>
+          <w:szCs w:val="24"/>
+        </w:rPr>
+        <w:t>){</w:t>
+      </w:r>
+    </w:p>
+    <w:p>
+      <w:pPr>
+        <w:pStyle w:val="ListParagraph"/>
+        <w:rPr>
+          <w:rFonts w:ascii="Times New Roman" w:hAnsi="Times New Roman" w:cs="Times New Roman"/>
+          <w:sz w:val="24"/>
+          <w:szCs w:val="24"/>
+        </w:rPr>
+      </w:pPr>
+      <w:r>
+        <w:rPr>
+          <w:rFonts w:ascii="Times New Roman" w:hAnsi="Times New Roman" w:cs="Times New Roman"/>
+          <w:sz w:val="24"/>
+          <w:szCs w:val="24"/>
+        </w:rPr>
+        <w:tab/>
+        <w:t>Disable interrupts;</w:t>
+      </w:r>
+    </w:p>
+    <w:p>
+      <w:pPr>
+        <w:pStyle w:val="ListParagraph"/>
+        <w:rPr>
+          <w:rFonts w:ascii="Times New Roman" w:hAnsi="Times New Roman" w:cs="Times New Roman"/>
+          <w:sz w:val="24"/>
+          <w:szCs w:val="24"/>
+        </w:rPr>
+      </w:pPr>
+      <w:r>
+        <w:rPr>
+          <w:rFonts w:ascii="Times New Roman" w:hAnsi="Times New Roman" w:cs="Times New Roman"/>
+          <w:sz w:val="24"/>
+          <w:szCs w:val="24"/>
+        </w:rPr>
+        <w:tab/>
+      </w:r>
+      <w:proofErr w:type="gramStart"/>
+      <w:r>
+        <w:rPr>
+          <w:rFonts w:ascii="Times New Roman" w:hAnsi="Times New Roman" w:cs="Times New Roman"/>
+          <w:sz w:val="24"/>
+          <w:szCs w:val="24"/>
+        </w:rPr>
+        <w:t>If(</w:t>
+      </w:r>
+      <w:proofErr w:type="gramEnd"/>
+      <w:r>
+        <w:rPr>
+          <w:rFonts w:ascii="Times New Roman" w:hAnsi="Times New Roman" w:cs="Times New Roman"/>
           <w:sz w:val="24"/>
           <w:szCs w:val="24"/>
         </w:rPr>
@@ -912,61 +1501,146 @@
       <w:r>
         <w:rPr>
           <w:rFonts w:ascii="Times New Roman" w:hAnsi="Times New Roman" w:cs="Times New Roman"/>
-          <w:color w:val="231F20"/>
-          <w:sz w:val="24"/>
-          <w:szCs w:val="24"/>
-        </w:rPr>
-        <w:t xml:space="preserve">accessed only through two standard atomic operations: </w:t>
-      </w:r>
-      <w:proofErr w:type="gramStart"/>
-      <w:r>
-        <w:rPr>
-          <w:rFonts w:ascii="Times New Roman" w:hAnsi="Times New Roman" w:cs="Times New Roman"/>
-          <w:color w:val="231F20"/>
-          <w:sz w:val="24"/>
-          <w:szCs w:val="24"/>
-        </w:rPr>
-        <w:t>wait(</w:t>
-      </w:r>
-      <w:proofErr w:type="gramEnd"/>
-      <w:r>
-        <w:rPr>
-          <w:rFonts w:ascii="Times New Roman" w:hAnsi="Times New Roman" w:cs="Times New Roman"/>
-          <w:color w:val="231F20"/>
-          <w:sz w:val="24"/>
-          <w:szCs w:val="24"/>
-        </w:rPr>
-        <w:t>) and signal()</w:t>
-      </w:r>
-      <w:r>
-        <w:rPr>
-          <w:rFonts w:ascii="Times New Roman" w:hAnsi="Times New Roman" w:cs="Times New Roman"/>
-          <w:color w:val="231F20"/>
-          <w:sz w:val="24"/>
-          <w:szCs w:val="24"/>
-        </w:rPr>
-        <w:t>.”</w:t>
-      </w:r>
-    </w:p>
-    <w:p>
-      <w:pPr>
-        <w:rPr>
-          <w:rFonts w:ascii="Times New Roman" w:hAnsi="Times New Roman" w:cs="Times New Roman"/>
-          <w:sz w:val="24"/>
-          <w:szCs w:val="24"/>
-        </w:rPr>
-      </w:pPr>
-      <w:r>
-        <w:rPr>
-          <w:rFonts w:ascii="Times New Roman" w:hAnsi="Times New Roman" w:cs="Times New Roman"/>
-          <w:sz w:val="24"/>
-          <w:szCs w:val="24"/>
-        </w:rPr>
-        <w:tab/>
-        <w:t>Page 257- “Events are similar to condition variables…”</w:t>
-      </w:r>
-      <w:bookmarkStart w:id="0" w:name="_GoBack"/>
-      <w:bookmarkEnd w:id="0"/>
+          <w:sz w:val="24"/>
+          <w:szCs w:val="24"/>
+        </w:rPr>
+        <w:t xml:space="preserve"> anything</w:t>
+      </w:r>
+      <w:r>
+        <w:rPr>
+          <w:rFonts w:ascii="Times New Roman" w:hAnsi="Times New Roman" w:cs="Times New Roman"/>
+          <w:sz w:val="24"/>
+          <w:szCs w:val="24"/>
+        </w:rPr>
+        <w:t xml:space="preserve"> is sleeping)</w:t>
+      </w:r>
+    </w:p>
+    <w:p>
+      <w:pPr>
+        <w:pStyle w:val="ListParagraph"/>
+        <w:rPr>
+          <w:rFonts w:ascii="Times New Roman" w:hAnsi="Times New Roman" w:cs="Times New Roman"/>
+          <w:sz w:val="24"/>
+          <w:szCs w:val="24"/>
+        </w:rPr>
+      </w:pPr>
+      <w:r>
+        <w:rPr>
+          <w:rFonts w:ascii="Times New Roman" w:hAnsi="Times New Roman" w:cs="Times New Roman"/>
+          <w:sz w:val="24"/>
+          <w:szCs w:val="24"/>
+        </w:rPr>
+        <w:tab/>
+        <w:t>{</w:t>
+      </w:r>
+    </w:p>
+    <w:p>
+      <w:pPr>
+        <w:pStyle w:val="ListParagraph"/>
+        <w:rPr>
+          <w:rFonts w:ascii="Times New Roman" w:hAnsi="Times New Roman" w:cs="Times New Roman"/>
+          <w:sz w:val="24"/>
+          <w:szCs w:val="24"/>
+        </w:rPr>
+      </w:pPr>
+      <w:r>
+        <w:rPr>
+          <w:rFonts w:ascii="Times New Roman" w:hAnsi="Times New Roman" w:cs="Times New Roman"/>
+          <w:sz w:val="24"/>
+          <w:szCs w:val="24"/>
+        </w:rPr>
+        <w:tab/>
+      </w:r>
+      <w:r>
+        <w:rPr>
+          <w:rFonts w:ascii="Times New Roman" w:hAnsi="Times New Roman" w:cs="Times New Roman"/>
+          <w:sz w:val="24"/>
+          <w:szCs w:val="24"/>
+        </w:rPr>
+        <w:tab/>
+        <w:t xml:space="preserve">Wake </w:t>
+      </w:r>
+      <w:r>
+        <w:rPr>
+          <w:rFonts w:ascii="Times New Roman" w:hAnsi="Times New Roman" w:cs="Times New Roman"/>
+          <w:sz w:val="24"/>
+          <w:szCs w:val="24"/>
+        </w:rPr>
+        <w:t>all</w:t>
+      </w:r>
+      <w:r>
+        <w:rPr>
+          <w:rFonts w:ascii="Times New Roman" w:hAnsi="Times New Roman" w:cs="Times New Roman"/>
+          <w:sz w:val="24"/>
+          <w:szCs w:val="24"/>
+        </w:rPr>
+        <w:t xml:space="preserve"> up;</w:t>
+      </w:r>
+      <w:r>
+        <w:rPr>
+          <w:rFonts w:ascii="Times New Roman" w:hAnsi="Times New Roman" w:cs="Times New Roman"/>
+          <w:sz w:val="24"/>
+          <w:szCs w:val="24"/>
+        </w:rPr>
+        <w:tab/>
+        <w:t>//put in ready queue=wake</w:t>
+      </w:r>
+    </w:p>
+    <w:p>
+      <w:pPr>
+        <w:pStyle w:val="ListParagraph"/>
+        <w:rPr>
+          <w:rFonts w:ascii="Times New Roman" w:hAnsi="Times New Roman" w:cs="Times New Roman"/>
+          <w:sz w:val="24"/>
+          <w:szCs w:val="24"/>
+        </w:rPr>
+      </w:pPr>
+      <w:r>
+        <w:rPr>
+          <w:rFonts w:ascii="Times New Roman" w:hAnsi="Times New Roman" w:cs="Times New Roman"/>
+          <w:sz w:val="24"/>
+          <w:szCs w:val="24"/>
+        </w:rPr>
+        <w:tab/>
+        <w:t>}</w:t>
+      </w:r>
+    </w:p>
+    <w:p>
+      <w:pPr>
+        <w:pStyle w:val="ListParagraph"/>
+        <w:rPr>
+          <w:rFonts w:ascii="Times New Roman" w:hAnsi="Times New Roman" w:cs="Times New Roman"/>
+          <w:sz w:val="24"/>
+          <w:szCs w:val="24"/>
+        </w:rPr>
+      </w:pPr>
+      <w:r>
+        <w:rPr>
+          <w:rFonts w:ascii="Times New Roman" w:hAnsi="Times New Roman" w:cs="Times New Roman"/>
+          <w:sz w:val="24"/>
+          <w:szCs w:val="24"/>
+        </w:rPr>
+        <w:tab/>
+        <w:t>Enable interrupts;</w:t>
+      </w:r>
+    </w:p>
+    <w:p>
+      <w:pPr>
+        <w:pStyle w:val="ListParagraph"/>
+        <w:rPr>
+          <w:rFonts w:ascii="Times New Roman" w:hAnsi="Times New Roman" w:cs="Times New Roman"/>
+          <w:sz w:val="24"/>
+          <w:szCs w:val="24"/>
+        </w:rPr>
+      </w:pPr>
+      <w:r>
+        <w:rPr>
+          <w:rFonts w:ascii="Times New Roman" w:hAnsi="Times New Roman" w:cs="Times New Roman"/>
+          <w:sz w:val="24"/>
+          <w:szCs w:val="24"/>
+        </w:rPr>
+        <w:t>}</w:t>
+      </w:r>
     </w:p>
     <w:p>
       <w:pPr>
@@ -997,7 +1671,6 @@
           <w:sz w:val="24"/>
           <w:szCs w:val="24"/>
         </w:rPr>
-        <w:lastRenderedPageBreak/>
         <w:t>Complete the implementation of the Alarm class</w:t>
       </w:r>
       <w:r>
@@ -1052,6 +1725,18 @@
         </w:rPr>
         <w:t xml:space="preserve"> This method puts the current thread to sleep for x ticks, and wakes it in the timer interrupt handler. </w:t>
       </w:r>
+    </w:p>
+    <w:p>
+      <w:pPr>
+        <w:pStyle w:val="ListParagraph"/>
+        <w:rPr>
+          <w:rFonts w:ascii="Times New Roman" w:hAnsi="Times New Roman" w:cs="Times New Roman"/>
+          <w:sz w:val="24"/>
+          <w:szCs w:val="24"/>
+        </w:rPr>
+      </w:pPr>
+      <w:bookmarkStart w:id="0" w:name="_GoBack"/>
+      <w:bookmarkEnd w:id="0"/>
     </w:p>
     <w:p>
       <w:pPr>
@@ -1313,6 +1998,7 @@
           <w:sz w:val="24"/>
           <w:szCs w:val="24"/>
         </w:rPr>
+        <w:lastRenderedPageBreak/>
         <w:t>The boat problem. Many people are stuck on the island of Oahu (at least two children), and need to go to the island Molokai on a single boat. This boat can only hold up to two children, or one adult. Example 3 people waiting:</w:t>
       </w:r>
     </w:p>

</xml_diff>

<commit_message>
Added monitor implementation to communicator class.
</commit_message>
<xml_diff>
--- a/DesignDoc1.docx
+++ b/DesignDoc1.docx
@@ -4492,6 +4492,217 @@
           <w:szCs w:val="24"/>
         </w:rPr>
       </w:pPr>
+    </w:p>
+    <w:p>
+      <w:pPr>
+        <w:pStyle w:val="ListParagraph"/>
+        <w:pBdr>
+          <w:top w:val="single" w:sz="4" w:space="1" w:color="auto"/>
+          <w:left w:val="single" w:sz="4" w:space="4" w:color="auto"/>
+          <w:bottom w:val="single" w:sz="4" w:space="1" w:color="auto"/>
+          <w:right w:val="single" w:sz="4" w:space="4" w:color="auto"/>
+        </w:pBdr>
+        <w:spacing w:line="240" w:lineRule="auto"/>
+        <w:rPr>
+          <w:rFonts w:ascii="Times New Roman" w:hAnsi="Times New Roman" w:cs="Times New Roman"/>
+          <w:sz w:val="24"/>
+          <w:szCs w:val="24"/>
+        </w:rPr>
+      </w:pPr>
+      <w:r>
+        <w:rPr>
+          <w:rFonts w:ascii="Times New Roman" w:hAnsi="Times New Roman" w:cs="Times New Roman"/>
+          <w:sz w:val="24"/>
+          <w:szCs w:val="24"/>
+        </w:rPr>
+        <w:tab/>
+        <w:t>//write</w:t>
+      </w:r>
+      <w:r>
+        <w:rPr>
+          <w:rFonts w:ascii="Times New Roman" w:hAnsi="Times New Roman" w:cs="Times New Roman"/>
+          <w:sz w:val="24"/>
+          <w:szCs w:val="24"/>
+        </w:rPr>
+        <w:t xml:space="preserve"> </w:t>
+      </w:r>
+      <w:r>
+        <w:rPr>
+          <w:rFonts w:ascii="Times New Roman" w:hAnsi="Times New Roman" w:cs="Times New Roman"/>
+          <w:sz w:val="24"/>
+          <w:szCs w:val="24"/>
+        </w:rPr>
+        <w:t>pseudocode</w:t>
+      </w:r>
+    </w:p>
+    <w:p>
+      <w:pPr>
+        <w:pStyle w:val="ListParagraph"/>
+        <w:pBdr>
+          <w:top w:val="single" w:sz="4" w:space="1" w:color="auto"/>
+          <w:left w:val="single" w:sz="4" w:space="4" w:color="auto"/>
+          <w:bottom w:val="single" w:sz="4" w:space="1" w:color="auto"/>
+          <w:right w:val="single" w:sz="4" w:space="4" w:color="auto"/>
+        </w:pBdr>
+        <w:spacing w:line="240" w:lineRule="auto"/>
+        <w:rPr>
+          <w:rFonts w:ascii="Times New Roman" w:hAnsi="Times New Roman" w:cs="Times New Roman"/>
+          <w:sz w:val="24"/>
+          <w:szCs w:val="24"/>
+        </w:rPr>
+      </w:pPr>
+    </w:p>
+    <w:p>
+      <w:pPr>
+        <w:pStyle w:val="ListParagraph"/>
+        <w:pBdr>
+          <w:top w:val="single" w:sz="4" w:space="1" w:color="auto"/>
+          <w:left w:val="single" w:sz="4" w:space="4" w:color="auto"/>
+          <w:bottom w:val="single" w:sz="4" w:space="1" w:color="auto"/>
+          <w:right w:val="single" w:sz="4" w:space="4" w:color="auto"/>
+        </w:pBdr>
+        <w:spacing w:line="240" w:lineRule="auto"/>
+        <w:ind w:firstLine="720"/>
+        <w:rPr>
+          <w:rFonts w:ascii="Times New Roman" w:hAnsi="Times New Roman" w:cs="Times New Roman"/>
+          <w:sz w:val="24"/>
+          <w:szCs w:val="24"/>
+        </w:rPr>
+      </w:pPr>
+      <w:r>
+        <w:rPr>
+          <w:rFonts w:ascii="Times New Roman" w:hAnsi="Times New Roman" w:cs="Times New Roman"/>
+          <w:sz w:val="24"/>
+          <w:szCs w:val="24"/>
+        </w:rPr>
+        <w:t>Disable interrup</w:t>
+      </w:r>
+      <w:r>
+        <w:rPr>
+          <w:rFonts w:ascii="Times New Roman" w:hAnsi="Times New Roman" w:cs="Times New Roman"/>
+          <w:sz w:val="24"/>
+          <w:szCs w:val="24"/>
+        </w:rPr>
+        <w:t>t</w:t>
+      </w:r>
+      <w:r>
+        <w:rPr>
+          <w:rFonts w:ascii="Times New Roman" w:hAnsi="Times New Roman" w:cs="Times New Roman"/>
+          <w:sz w:val="24"/>
+          <w:szCs w:val="24"/>
+        </w:rPr>
+        <w:t>s</w:t>
+      </w:r>
+    </w:p>
+    <w:p>
+      <w:pPr>
+        <w:pStyle w:val="ListParagraph"/>
+        <w:pBdr>
+          <w:top w:val="single" w:sz="4" w:space="1" w:color="auto"/>
+          <w:left w:val="single" w:sz="4" w:space="4" w:color="auto"/>
+          <w:bottom w:val="single" w:sz="4" w:space="1" w:color="auto"/>
+          <w:right w:val="single" w:sz="4" w:space="4" w:color="auto"/>
+        </w:pBdr>
+        <w:spacing w:line="240" w:lineRule="auto"/>
+        <w:ind w:firstLine="720"/>
+        <w:rPr>
+          <w:rFonts w:ascii="Times New Roman" w:hAnsi="Times New Roman" w:cs="Times New Roman"/>
+          <w:sz w:val="24"/>
+          <w:szCs w:val="24"/>
+        </w:rPr>
+      </w:pPr>
+      <w:r>
+        <w:rPr>
+          <w:rFonts w:ascii="Times New Roman" w:hAnsi="Times New Roman" w:cs="Times New Roman"/>
+          <w:sz w:val="24"/>
+          <w:szCs w:val="24"/>
+        </w:rPr>
+        <w:t>//</w:t>
+      </w:r>
+      <w:r>
+        <w:rPr>
+          <w:rFonts w:ascii="Times New Roman" w:hAnsi="Times New Roman" w:cs="Times New Roman"/>
+          <w:sz w:val="24"/>
+          <w:szCs w:val="24"/>
+        </w:rPr>
+        <w:t xml:space="preserve"> </w:t>
+      </w:r>
+      <w:r>
+        <w:rPr>
+          <w:rFonts w:ascii="Times New Roman" w:hAnsi="Times New Roman" w:cs="Times New Roman"/>
+          <w:sz w:val="24"/>
+          <w:szCs w:val="24"/>
+        </w:rPr>
+        <w:t xml:space="preserve">speaking </w:t>
+      </w:r>
+      <w:r>
+        <w:rPr>
+          <w:rFonts w:ascii="Times New Roman" w:hAnsi="Times New Roman" w:cs="Times New Roman"/>
+          <w:sz w:val="24"/>
+          <w:szCs w:val="24"/>
+        </w:rPr>
+        <w:t>--</w:t>
+      </w:r>
+    </w:p>
+    <w:p>
+      <w:pPr>
+        <w:pStyle w:val="ListParagraph"/>
+        <w:pBdr>
+          <w:top w:val="single" w:sz="4" w:space="1" w:color="auto"/>
+          <w:left w:val="single" w:sz="4" w:space="4" w:color="auto"/>
+          <w:bottom w:val="single" w:sz="4" w:space="1" w:color="auto"/>
+          <w:right w:val="single" w:sz="4" w:space="4" w:color="auto"/>
+        </w:pBdr>
+        <w:spacing w:line="240" w:lineRule="auto"/>
+        <w:rPr>
+          <w:rFonts w:ascii="Times New Roman" w:hAnsi="Times New Roman" w:cs="Times New Roman"/>
+          <w:sz w:val="24"/>
+          <w:szCs w:val="24"/>
+        </w:rPr>
+      </w:pPr>
+      <w:r>
+        <w:rPr>
+          <w:rFonts w:ascii="Times New Roman" w:hAnsi="Times New Roman" w:cs="Times New Roman"/>
+          <w:sz w:val="24"/>
+          <w:szCs w:val="24"/>
+        </w:rPr>
+        <w:tab/>
+      </w:r>
+      <w:proofErr w:type="gramStart"/>
+      <w:r>
+        <w:rPr>
+          <w:rFonts w:ascii="Times New Roman" w:hAnsi="Times New Roman" w:cs="Times New Roman"/>
+          <w:sz w:val="24"/>
+          <w:szCs w:val="24"/>
+        </w:rPr>
+        <w:t>Signal(</w:t>
+      </w:r>
+      <w:proofErr w:type="gramEnd"/>
+      <w:r>
+        <w:rPr>
+          <w:rFonts w:ascii="Times New Roman" w:hAnsi="Times New Roman" w:cs="Times New Roman"/>
+          <w:sz w:val="24"/>
+          <w:szCs w:val="24"/>
+        </w:rPr>
+        <w:t xml:space="preserve">) ; //give up turn </w:t>
+      </w:r>
+    </w:p>
+    <w:p>
+      <w:pPr>
+        <w:pStyle w:val="ListParagraph"/>
+        <w:pBdr>
+          <w:top w:val="single" w:sz="4" w:space="1" w:color="auto"/>
+          <w:left w:val="single" w:sz="4" w:space="4" w:color="auto"/>
+          <w:bottom w:val="single" w:sz="4" w:space="1" w:color="auto"/>
+          <w:right w:val="single" w:sz="4" w:space="4" w:color="auto"/>
+        </w:pBdr>
+        <w:spacing w:line="240" w:lineRule="auto"/>
+        <w:rPr>
+          <w:rFonts w:ascii="Times New Roman" w:hAnsi="Times New Roman" w:cs="Times New Roman"/>
+          <w:sz w:val="24"/>
+          <w:szCs w:val="24"/>
+        </w:rPr>
+      </w:pPr>
       <w:r>
         <w:rPr>
           <w:rFonts w:ascii="Times New Roman" w:hAnsi="Times New Roman" w:cs="Times New Roman"/>
@@ -4501,49 +4712,74 @@
         <w:tab/>
         <w:t>Enable interrupts</w:t>
       </w:r>
-    </w:p>
-    <w:p>
-      <w:pPr>
-        <w:pStyle w:val="ListParagraph"/>
-        <w:pBdr>
-          <w:top w:val="single" w:sz="4" w:space="1" w:color="auto"/>
-          <w:left w:val="single" w:sz="4" w:space="4" w:color="auto"/>
-          <w:bottom w:val="single" w:sz="4" w:space="1" w:color="auto"/>
-          <w:right w:val="single" w:sz="4" w:space="4" w:color="auto"/>
-        </w:pBdr>
-        <w:spacing w:line="240" w:lineRule="auto"/>
-        <w:rPr>
-          <w:rFonts w:ascii="Times New Roman" w:hAnsi="Times New Roman" w:cs="Times New Roman"/>
-          <w:sz w:val="24"/>
-          <w:szCs w:val="24"/>
-        </w:rPr>
-      </w:pPr>
-    </w:p>
-    <w:p>
-      <w:pPr>
-        <w:pStyle w:val="ListParagraph"/>
-        <w:pBdr>
-          <w:top w:val="single" w:sz="4" w:space="1" w:color="auto"/>
-          <w:left w:val="single" w:sz="4" w:space="4" w:color="auto"/>
-          <w:bottom w:val="single" w:sz="4" w:space="1" w:color="auto"/>
-          <w:right w:val="single" w:sz="4" w:space="4" w:color="auto"/>
-        </w:pBdr>
-        <w:spacing w:line="240" w:lineRule="auto"/>
-        <w:rPr>
-          <w:rFonts w:ascii="Times New Roman" w:hAnsi="Times New Roman" w:cs="Times New Roman"/>
-          <w:sz w:val="24"/>
-          <w:szCs w:val="24"/>
-        </w:rPr>
-      </w:pPr>
-      <w:r>
-        <w:rPr>
-          <w:rFonts w:ascii="Times New Roman" w:hAnsi="Times New Roman" w:cs="Times New Roman"/>
-          <w:sz w:val="24"/>
-          <w:szCs w:val="24"/>
-        </w:rPr>
-        <w:tab/>
-        <w:t>//write</w:t>
-      </w:r>
+      <w:r>
+        <w:rPr>
+          <w:rFonts w:ascii="Times New Roman" w:hAnsi="Times New Roman" w:cs="Times New Roman"/>
+          <w:sz w:val="24"/>
+          <w:szCs w:val="24"/>
+        </w:rPr>
+        <w:tab/>
+      </w:r>
+    </w:p>
+    <w:p>
+      <w:pPr>
+        <w:pStyle w:val="ListParagraph"/>
+        <w:pBdr>
+          <w:top w:val="single" w:sz="4" w:space="1" w:color="auto"/>
+          <w:left w:val="single" w:sz="4" w:space="4" w:color="auto"/>
+          <w:bottom w:val="single" w:sz="4" w:space="1" w:color="auto"/>
+          <w:right w:val="single" w:sz="4" w:space="4" w:color="auto"/>
+        </w:pBdr>
+        <w:spacing w:line="240" w:lineRule="auto"/>
+        <w:rPr>
+          <w:rFonts w:ascii="Times New Roman" w:hAnsi="Times New Roman" w:cs="Times New Roman"/>
+          <w:sz w:val="24"/>
+          <w:szCs w:val="24"/>
+        </w:rPr>
+      </w:pPr>
+      <w:r>
+        <w:rPr>
+          <w:rFonts w:ascii="Times New Roman" w:hAnsi="Times New Roman" w:cs="Times New Roman"/>
+          <w:sz w:val="24"/>
+          <w:szCs w:val="24"/>
+        </w:rPr>
+        <w:t>}</w:t>
+      </w:r>
+    </w:p>
+    <w:p>
+      <w:pPr>
+        <w:pStyle w:val="ListParagraph"/>
+        <w:pBdr>
+          <w:top w:val="single" w:sz="4" w:space="1" w:color="auto"/>
+          <w:left w:val="single" w:sz="4" w:space="4" w:color="auto"/>
+          <w:bottom w:val="single" w:sz="4" w:space="1" w:color="auto"/>
+          <w:right w:val="single" w:sz="4" w:space="4" w:color="auto"/>
+        </w:pBdr>
+        <w:spacing w:line="240" w:lineRule="auto"/>
+        <w:rPr>
+          <w:rFonts w:ascii="Times New Roman" w:hAnsi="Times New Roman" w:cs="Times New Roman"/>
+          <w:sz w:val="24"/>
+          <w:szCs w:val="24"/>
+        </w:rPr>
+      </w:pPr>
+      <w:r>
+        <w:rPr>
+          <w:rFonts w:ascii="Times New Roman" w:hAnsi="Times New Roman" w:cs="Times New Roman"/>
+          <w:sz w:val="24"/>
+          <w:szCs w:val="24"/>
+        </w:rPr>
+        <w:t xml:space="preserve">Public </w:t>
+      </w:r>
+      <w:proofErr w:type="spellStart"/>
+      <w:r>
+        <w:rPr>
+          <w:rFonts w:ascii="Times New Roman" w:hAnsi="Times New Roman" w:cs="Times New Roman"/>
+          <w:sz w:val="24"/>
+          <w:szCs w:val="24"/>
+        </w:rPr>
+        <w:t>int</w:t>
+      </w:r>
+      <w:proofErr w:type="spellEnd"/>
       <w:r>
         <w:rPr>
           <w:rFonts w:ascii="Times New Roman" w:hAnsi="Times New Roman" w:cs="Times New Roman"/>
@@ -4552,31 +4788,116 @@
         </w:rPr>
         <w:t xml:space="preserve"> </w:t>
       </w:r>
-      <w:r>
-        <w:rPr>
-          <w:rFonts w:ascii="Times New Roman" w:hAnsi="Times New Roman" w:cs="Times New Roman"/>
-          <w:sz w:val="24"/>
-          <w:szCs w:val="24"/>
-        </w:rPr>
-        <w:t>pseudocode</w:t>
-      </w:r>
-    </w:p>
-    <w:p>
-      <w:pPr>
-        <w:pStyle w:val="ListParagraph"/>
-        <w:pBdr>
-          <w:top w:val="single" w:sz="4" w:space="1" w:color="auto"/>
-          <w:left w:val="single" w:sz="4" w:space="4" w:color="auto"/>
-          <w:bottom w:val="single" w:sz="4" w:space="1" w:color="auto"/>
-          <w:right w:val="single" w:sz="4" w:space="4" w:color="auto"/>
-        </w:pBdr>
-        <w:spacing w:line="240" w:lineRule="auto"/>
-        <w:rPr>
-          <w:rFonts w:ascii="Times New Roman" w:hAnsi="Times New Roman" w:cs="Times New Roman"/>
-          <w:sz w:val="24"/>
-          <w:szCs w:val="24"/>
-        </w:rPr>
-      </w:pPr>
+      <w:proofErr w:type="gramStart"/>
+      <w:r>
+        <w:rPr>
+          <w:rFonts w:ascii="Times New Roman" w:hAnsi="Times New Roman" w:cs="Times New Roman"/>
+          <w:sz w:val="24"/>
+          <w:szCs w:val="24"/>
+        </w:rPr>
+        <w:t>listen(</w:t>
+      </w:r>
+      <w:proofErr w:type="gramEnd"/>
+      <w:r>
+        <w:rPr>
+          <w:rFonts w:ascii="Times New Roman" w:hAnsi="Times New Roman" w:cs="Times New Roman"/>
+          <w:sz w:val="24"/>
+          <w:szCs w:val="24"/>
+        </w:rPr>
+        <w:t>){</w:t>
+      </w:r>
+    </w:p>
+    <w:p>
+      <w:pPr>
+        <w:pStyle w:val="ListParagraph"/>
+        <w:pBdr>
+          <w:top w:val="single" w:sz="4" w:space="1" w:color="auto"/>
+          <w:left w:val="single" w:sz="4" w:space="4" w:color="auto"/>
+          <w:bottom w:val="single" w:sz="4" w:space="1" w:color="auto"/>
+          <w:right w:val="single" w:sz="4" w:space="4" w:color="auto"/>
+        </w:pBdr>
+        <w:spacing w:line="240" w:lineRule="auto"/>
+        <w:rPr>
+          <w:rFonts w:ascii="Times New Roman" w:hAnsi="Times New Roman" w:cs="Times New Roman"/>
+          <w:sz w:val="24"/>
+          <w:szCs w:val="24"/>
+        </w:rPr>
+      </w:pPr>
+      <w:r>
+        <w:rPr>
+          <w:rFonts w:ascii="Times New Roman" w:hAnsi="Times New Roman" w:cs="Times New Roman"/>
+          <w:sz w:val="24"/>
+          <w:szCs w:val="24"/>
+        </w:rPr>
+        <w:tab/>
+      </w:r>
+      <w:r>
+        <w:rPr>
+          <w:rFonts w:ascii="Times New Roman" w:hAnsi="Times New Roman" w:cs="Times New Roman"/>
+          <w:sz w:val="24"/>
+          <w:szCs w:val="24"/>
+        </w:rPr>
+        <w:t xml:space="preserve">Disable </w:t>
+      </w:r>
+      <w:r>
+        <w:rPr>
+          <w:rFonts w:ascii="Times New Roman" w:hAnsi="Times New Roman" w:cs="Times New Roman"/>
+          <w:sz w:val="24"/>
+          <w:szCs w:val="24"/>
+        </w:rPr>
+        <w:t>interrupts</w:t>
+      </w:r>
+    </w:p>
+    <w:p>
+      <w:pPr>
+        <w:pStyle w:val="ListParagraph"/>
+        <w:pBdr>
+          <w:top w:val="single" w:sz="4" w:space="1" w:color="auto"/>
+          <w:left w:val="single" w:sz="4" w:space="4" w:color="auto"/>
+          <w:bottom w:val="single" w:sz="4" w:space="1" w:color="auto"/>
+          <w:right w:val="single" w:sz="4" w:space="4" w:color="auto"/>
+        </w:pBdr>
+        <w:spacing w:line="240" w:lineRule="auto"/>
+        <w:rPr>
+          <w:rFonts w:ascii="Times New Roman" w:hAnsi="Times New Roman" w:cs="Times New Roman"/>
+          <w:sz w:val="24"/>
+          <w:szCs w:val="24"/>
+        </w:rPr>
+      </w:pPr>
+      <w:r>
+        <w:rPr>
+          <w:rFonts w:ascii="Times New Roman" w:hAnsi="Times New Roman" w:cs="Times New Roman"/>
+          <w:sz w:val="24"/>
+          <w:szCs w:val="24"/>
+        </w:rPr>
+        <w:tab/>
+      </w:r>
+      <w:proofErr w:type="gramStart"/>
+      <w:r>
+        <w:rPr>
+          <w:rFonts w:ascii="Times New Roman" w:hAnsi="Times New Roman" w:cs="Times New Roman"/>
+          <w:sz w:val="24"/>
+          <w:szCs w:val="24"/>
+        </w:rPr>
+        <w:t>While(</w:t>
+      </w:r>
+      <w:proofErr w:type="gramEnd"/>
+      <w:r>
+        <w:rPr>
+          <w:rFonts w:ascii="Times New Roman" w:hAnsi="Times New Roman" w:cs="Times New Roman"/>
+          <w:sz w:val="24"/>
+          <w:szCs w:val="24"/>
+        </w:rPr>
+        <w:t>speaking</w:t>
+      </w:r>
+      <w:r>
+        <w:rPr>
+          <w:rFonts w:ascii="Times New Roman" w:hAnsi="Times New Roman" w:cs="Times New Roman"/>
+          <w:sz w:val="24"/>
+          <w:szCs w:val="24"/>
+        </w:rPr>
+        <w:t>){sleep;}</w:t>
+      </w:r>
     </w:p>
     <w:p>
       <w:pPr>
@@ -4601,23 +4922,31 @@
           <w:sz w:val="24"/>
           <w:szCs w:val="24"/>
         </w:rPr>
-        <w:t>Disable interrup</w:t>
-      </w:r>
-      <w:r>
-        <w:rPr>
-          <w:rFonts w:ascii="Times New Roman" w:hAnsi="Times New Roman" w:cs="Times New Roman"/>
-          <w:sz w:val="24"/>
-          <w:szCs w:val="24"/>
-        </w:rPr>
-        <w:t>t</w:t>
-      </w:r>
-      <w:r>
-        <w:rPr>
-          <w:rFonts w:ascii="Times New Roman" w:hAnsi="Times New Roman" w:cs="Times New Roman"/>
-          <w:sz w:val="24"/>
-          <w:szCs w:val="24"/>
-        </w:rPr>
-        <w:t>s</w:t>
+        <w:t>//</w:t>
+      </w:r>
+      <w:r>
+        <w:rPr>
+          <w:rFonts w:ascii="Times New Roman" w:hAnsi="Times New Roman" w:cs="Times New Roman"/>
+          <w:sz w:val="24"/>
+          <w:szCs w:val="24"/>
+        </w:rPr>
+        <w:t xml:space="preserve"> </w:t>
+      </w:r>
+      <w:r>
+        <w:rPr>
+          <w:rFonts w:ascii="Times New Roman" w:hAnsi="Times New Roman" w:cs="Times New Roman"/>
+          <w:sz w:val="24"/>
+          <w:szCs w:val="24"/>
+        </w:rPr>
+        <w:t xml:space="preserve">listening </w:t>
+      </w:r>
+      <w:r>
+        <w:rPr>
+          <w:rFonts w:ascii="Times New Roman" w:hAnsi="Times New Roman" w:cs="Times New Roman"/>
+          <w:sz w:val="24"/>
+          <w:szCs w:val="24"/>
+        </w:rPr>
+        <w:t>++</w:t>
       </w:r>
     </w:p>
     <w:p>
@@ -4643,6 +4972,128 @@
           <w:sz w:val="24"/>
           <w:szCs w:val="24"/>
         </w:rPr>
+        <w:t>Enable interrupts</w:t>
+      </w:r>
+    </w:p>
+    <w:p>
+      <w:pPr>
+        <w:pStyle w:val="ListParagraph"/>
+        <w:pBdr>
+          <w:top w:val="single" w:sz="4" w:space="1" w:color="auto"/>
+          <w:left w:val="single" w:sz="4" w:space="4" w:color="auto"/>
+          <w:bottom w:val="single" w:sz="4" w:space="1" w:color="auto"/>
+          <w:right w:val="single" w:sz="4" w:space="4" w:color="auto"/>
+        </w:pBdr>
+        <w:spacing w:line="240" w:lineRule="auto"/>
+        <w:ind w:firstLine="720"/>
+        <w:rPr>
+          <w:rFonts w:ascii="Times New Roman" w:hAnsi="Times New Roman" w:cs="Times New Roman"/>
+          <w:sz w:val="24"/>
+          <w:szCs w:val="24"/>
+        </w:rPr>
+      </w:pPr>
+    </w:p>
+    <w:p>
+      <w:pPr>
+        <w:pStyle w:val="ListParagraph"/>
+        <w:pBdr>
+          <w:top w:val="single" w:sz="4" w:space="1" w:color="auto"/>
+          <w:left w:val="single" w:sz="4" w:space="4" w:color="auto"/>
+          <w:bottom w:val="single" w:sz="4" w:space="1" w:color="auto"/>
+          <w:right w:val="single" w:sz="4" w:space="4" w:color="auto"/>
+        </w:pBdr>
+        <w:spacing w:line="240" w:lineRule="auto"/>
+        <w:ind w:firstLine="720"/>
+        <w:rPr>
+          <w:rFonts w:ascii="Times New Roman" w:hAnsi="Times New Roman" w:cs="Times New Roman"/>
+          <w:sz w:val="24"/>
+          <w:szCs w:val="24"/>
+        </w:rPr>
+      </w:pPr>
+      <w:r>
+        <w:rPr>
+          <w:rFonts w:ascii="Times New Roman" w:hAnsi="Times New Roman" w:cs="Times New Roman"/>
+          <w:sz w:val="24"/>
+          <w:szCs w:val="24"/>
+        </w:rPr>
+        <w:t>//reading pseudocode;</w:t>
+      </w:r>
+    </w:p>
+    <w:p>
+      <w:pPr>
+        <w:pStyle w:val="ListParagraph"/>
+        <w:pBdr>
+          <w:top w:val="single" w:sz="4" w:space="1" w:color="auto"/>
+          <w:left w:val="single" w:sz="4" w:space="4" w:color="auto"/>
+          <w:bottom w:val="single" w:sz="4" w:space="1" w:color="auto"/>
+          <w:right w:val="single" w:sz="4" w:space="4" w:color="auto"/>
+        </w:pBdr>
+        <w:spacing w:line="240" w:lineRule="auto"/>
+        <w:ind w:firstLine="720"/>
+        <w:rPr>
+          <w:rFonts w:ascii="Times New Roman" w:hAnsi="Times New Roman" w:cs="Times New Roman"/>
+          <w:sz w:val="24"/>
+          <w:szCs w:val="24"/>
+        </w:rPr>
+      </w:pPr>
+    </w:p>
+    <w:p>
+      <w:pPr>
+        <w:pStyle w:val="ListParagraph"/>
+        <w:pBdr>
+          <w:top w:val="single" w:sz="4" w:space="1" w:color="auto"/>
+          <w:left w:val="single" w:sz="4" w:space="4" w:color="auto"/>
+          <w:bottom w:val="single" w:sz="4" w:space="1" w:color="auto"/>
+          <w:right w:val="single" w:sz="4" w:space="4" w:color="auto"/>
+        </w:pBdr>
+        <w:spacing w:line="240" w:lineRule="auto"/>
+        <w:ind w:firstLine="720"/>
+        <w:rPr>
+          <w:rFonts w:ascii="Times New Roman" w:hAnsi="Times New Roman" w:cs="Times New Roman"/>
+          <w:sz w:val="24"/>
+          <w:szCs w:val="24"/>
+        </w:rPr>
+      </w:pPr>
+      <w:r>
+        <w:rPr>
+          <w:rFonts w:ascii="Times New Roman" w:hAnsi="Times New Roman" w:cs="Times New Roman"/>
+          <w:sz w:val="24"/>
+          <w:szCs w:val="24"/>
+        </w:rPr>
+        <w:t xml:space="preserve">Disable </w:t>
+      </w:r>
+      <w:r>
+        <w:rPr>
+          <w:rFonts w:ascii="Times New Roman" w:hAnsi="Times New Roman" w:cs="Times New Roman"/>
+          <w:sz w:val="24"/>
+          <w:szCs w:val="24"/>
+        </w:rPr>
+        <w:t>interrupts</w:t>
+      </w:r>
+    </w:p>
+    <w:p>
+      <w:pPr>
+        <w:pStyle w:val="ListParagraph"/>
+        <w:pBdr>
+          <w:top w:val="single" w:sz="4" w:space="1" w:color="auto"/>
+          <w:left w:val="single" w:sz="4" w:space="4" w:color="auto"/>
+          <w:bottom w:val="single" w:sz="4" w:space="1" w:color="auto"/>
+          <w:right w:val="single" w:sz="4" w:space="4" w:color="auto"/>
+        </w:pBdr>
+        <w:spacing w:line="240" w:lineRule="auto"/>
+        <w:ind w:firstLine="720"/>
+        <w:rPr>
+          <w:rFonts w:ascii="Times New Roman" w:hAnsi="Times New Roman" w:cs="Times New Roman"/>
+          <w:sz w:val="24"/>
+          <w:szCs w:val="24"/>
+        </w:rPr>
+      </w:pPr>
+      <w:r>
+        <w:rPr>
+          <w:rFonts w:ascii="Times New Roman" w:hAnsi="Times New Roman" w:cs="Times New Roman"/>
+          <w:sz w:val="24"/>
+          <w:szCs w:val="24"/>
+        </w:rPr>
         <w:t>//</w:t>
       </w:r>
       <w:r>
@@ -4659,7 +5110,7 @@
           <w:sz w:val="24"/>
           <w:szCs w:val="24"/>
         </w:rPr>
-        <w:t xml:space="preserve">speaking </w:t>
+        <w:t xml:space="preserve">listening </w:t>
       </w:r>
       <w:r>
         <w:rPr>
@@ -4712,483 +5163,8 @@
         </w:rPr>
         <w:t xml:space="preserve">) ; //give up turn </w:t>
       </w:r>
-    </w:p>
-    <w:p>
-      <w:pPr>
-        <w:pStyle w:val="ListParagraph"/>
-        <w:pBdr>
-          <w:top w:val="single" w:sz="4" w:space="1" w:color="auto"/>
-          <w:left w:val="single" w:sz="4" w:space="4" w:color="auto"/>
-          <w:bottom w:val="single" w:sz="4" w:space="1" w:color="auto"/>
-          <w:right w:val="single" w:sz="4" w:space="4" w:color="auto"/>
-        </w:pBdr>
-        <w:spacing w:line="240" w:lineRule="auto"/>
-        <w:rPr>
-          <w:rFonts w:ascii="Times New Roman" w:hAnsi="Times New Roman" w:cs="Times New Roman"/>
-          <w:sz w:val="24"/>
-          <w:szCs w:val="24"/>
-        </w:rPr>
-      </w:pPr>
-      <w:r>
-        <w:rPr>
-          <w:rFonts w:ascii="Times New Roman" w:hAnsi="Times New Roman" w:cs="Times New Roman"/>
-          <w:sz w:val="24"/>
-          <w:szCs w:val="24"/>
-        </w:rPr>
-        <w:tab/>
-        <w:t>Enable interrupts</w:t>
-      </w:r>
-      <w:r>
-        <w:rPr>
-          <w:rFonts w:ascii="Times New Roman" w:hAnsi="Times New Roman" w:cs="Times New Roman"/>
-          <w:sz w:val="24"/>
-          <w:szCs w:val="24"/>
-        </w:rPr>
-        <w:tab/>
-      </w:r>
-    </w:p>
-    <w:p>
-      <w:pPr>
-        <w:pStyle w:val="ListParagraph"/>
-        <w:pBdr>
-          <w:top w:val="single" w:sz="4" w:space="1" w:color="auto"/>
-          <w:left w:val="single" w:sz="4" w:space="4" w:color="auto"/>
-          <w:bottom w:val="single" w:sz="4" w:space="1" w:color="auto"/>
-          <w:right w:val="single" w:sz="4" w:space="4" w:color="auto"/>
-        </w:pBdr>
-        <w:spacing w:line="240" w:lineRule="auto"/>
-        <w:rPr>
-          <w:rFonts w:ascii="Times New Roman" w:hAnsi="Times New Roman" w:cs="Times New Roman"/>
-          <w:sz w:val="24"/>
-          <w:szCs w:val="24"/>
-        </w:rPr>
-      </w:pPr>
-      <w:r>
-        <w:rPr>
-          <w:rFonts w:ascii="Times New Roman" w:hAnsi="Times New Roman" w:cs="Times New Roman"/>
-          <w:sz w:val="24"/>
-          <w:szCs w:val="24"/>
-        </w:rPr>
-        <w:t>}</w:t>
-      </w:r>
-    </w:p>
-    <w:p>
-      <w:pPr>
-        <w:pStyle w:val="ListParagraph"/>
-        <w:pBdr>
-          <w:top w:val="single" w:sz="4" w:space="1" w:color="auto"/>
-          <w:left w:val="single" w:sz="4" w:space="4" w:color="auto"/>
-          <w:bottom w:val="single" w:sz="4" w:space="1" w:color="auto"/>
-          <w:right w:val="single" w:sz="4" w:space="4" w:color="auto"/>
-        </w:pBdr>
-        <w:spacing w:line="240" w:lineRule="auto"/>
-        <w:rPr>
-          <w:rFonts w:ascii="Times New Roman" w:hAnsi="Times New Roman" w:cs="Times New Roman"/>
-          <w:sz w:val="24"/>
-          <w:szCs w:val="24"/>
-        </w:rPr>
-      </w:pPr>
-      <w:r>
-        <w:rPr>
-          <w:rFonts w:ascii="Times New Roman" w:hAnsi="Times New Roman" w:cs="Times New Roman"/>
-          <w:sz w:val="24"/>
-          <w:szCs w:val="24"/>
-        </w:rPr>
-        <w:t xml:space="preserve">Public </w:t>
-      </w:r>
-      <w:proofErr w:type="spellStart"/>
-      <w:r>
-        <w:rPr>
-          <w:rFonts w:ascii="Times New Roman" w:hAnsi="Times New Roman" w:cs="Times New Roman"/>
-          <w:sz w:val="24"/>
-          <w:szCs w:val="24"/>
-        </w:rPr>
-        <w:t>int</w:t>
-      </w:r>
-      <w:proofErr w:type="spellEnd"/>
-      <w:r>
-        <w:rPr>
-          <w:rFonts w:ascii="Times New Roman" w:hAnsi="Times New Roman" w:cs="Times New Roman"/>
-          <w:sz w:val="24"/>
-          <w:szCs w:val="24"/>
-        </w:rPr>
-        <w:t xml:space="preserve"> </w:t>
-      </w:r>
-      <w:proofErr w:type="gramStart"/>
-      <w:r>
-        <w:rPr>
-          <w:rFonts w:ascii="Times New Roman" w:hAnsi="Times New Roman" w:cs="Times New Roman"/>
-          <w:sz w:val="24"/>
-          <w:szCs w:val="24"/>
-        </w:rPr>
-        <w:t>listen(</w:t>
-      </w:r>
-      <w:proofErr w:type="gramEnd"/>
-      <w:r>
-        <w:rPr>
-          <w:rFonts w:ascii="Times New Roman" w:hAnsi="Times New Roman" w:cs="Times New Roman"/>
-          <w:sz w:val="24"/>
-          <w:szCs w:val="24"/>
-        </w:rPr>
-        <w:t>){</w:t>
-      </w:r>
-    </w:p>
-    <w:p>
-      <w:pPr>
-        <w:pStyle w:val="ListParagraph"/>
-        <w:pBdr>
-          <w:top w:val="single" w:sz="4" w:space="1" w:color="auto"/>
-          <w:left w:val="single" w:sz="4" w:space="4" w:color="auto"/>
-          <w:bottom w:val="single" w:sz="4" w:space="1" w:color="auto"/>
-          <w:right w:val="single" w:sz="4" w:space="4" w:color="auto"/>
-        </w:pBdr>
-        <w:spacing w:line="240" w:lineRule="auto"/>
-        <w:rPr>
-          <w:rFonts w:ascii="Times New Roman" w:hAnsi="Times New Roman" w:cs="Times New Roman"/>
-          <w:sz w:val="24"/>
-          <w:szCs w:val="24"/>
-        </w:rPr>
-      </w:pPr>
-      <w:r>
-        <w:rPr>
-          <w:rFonts w:ascii="Times New Roman" w:hAnsi="Times New Roman" w:cs="Times New Roman"/>
-          <w:sz w:val="24"/>
-          <w:szCs w:val="24"/>
-        </w:rPr>
-        <w:tab/>
-      </w:r>
-      <w:r>
-        <w:rPr>
-          <w:rFonts w:ascii="Times New Roman" w:hAnsi="Times New Roman" w:cs="Times New Roman"/>
-          <w:sz w:val="24"/>
-          <w:szCs w:val="24"/>
-        </w:rPr>
-        <w:t xml:space="preserve">Disable </w:t>
-      </w:r>
-      <w:r>
-        <w:rPr>
-          <w:rFonts w:ascii="Times New Roman" w:hAnsi="Times New Roman" w:cs="Times New Roman"/>
-          <w:sz w:val="24"/>
-          <w:szCs w:val="24"/>
-        </w:rPr>
-        <w:t>interrupts</w:t>
-      </w:r>
-    </w:p>
-    <w:p>
-      <w:pPr>
-        <w:pStyle w:val="ListParagraph"/>
-        <w:pBdr>
-          <w:top w:val="single" w:sz="4" w:space="1" w:color="auto"/>
-          <w:left w:val="single" w:sz="4" w:space="4" w:color="auto"/>
-          <w:bottom w:val="single" w:sz="4" w:space="1" w:color="auto"/>
-          <w:right w:val="single" w:sz="4" w:space="4" w:color="auto"/>
-        </w:pBdr>
-        <w:spacing w:line="240" w:lineRule="auto"/>
-        <w:rPr>
-          <w:rFonts w:ascii="Times New Roman" w:hAnsi="Times New Roman" w:cs="Times New Roman"/>
-          <w:sz w:val="24"/>
-          <w:szCs w:val="24"/>
-        </w:rPr>
-      </w:pPr>
-      <w:r>
-        <w:rPr>
-          <w:rFonts w:ascii="Times New Roman" w:hAnsi="Times New Roman" w:cs="Times New Roman"/>
-          <w:sz w:val="24"/>
-          <w:szCs w:val="24"/>
-        </w:rPr>
-        <w:tab/>
-      </w:r>
-      <w:proofErr w:type="gramStart"/>
-      <w:r>
-        <w:rPr>
-          <w:rFonts w:ascii="Times New Roman" w:hAnsi="Times New Roman" w:cs="Times New Roman"/>
-          <w:sz w:val="24"/>
-          <w:szCs w:val="24"/>
-        </w:rPr>
-        <w:t>While(</w:t>
-      </w:r>
-      <w:proofErr w:type="gramEnd"/>
-      <w:r>
-        <w:rPr>
-          <w:rFonts w:ascii="Times New Roman" w:hAnsi="Times New Roman" w:cs="Times New Roman"/>
-          <w:sz w:val="24"/>
-          <w:szCs w:val="24"/>
-        </w:rPr>
-        <w:t>speaking</w:t>
-      </w:r>
-      <w:r>
-        <w:rPr>
-          <w:rFonts w:ascii="Times New Roman" w:hAnsi="Times New Roman" w:cs="Times New Roman"/>
-          <w:sz w:val="24"/>
-          <w:szCs w:val="24"/>
-        </w:rPr>
-        <w:t>){sleep;}</w:t>
-      </w:r>
-    </w:p>
-    <w:p>
-      <w:pPr>
-        <w:pStyle w:val="ListParagraph"/>
-        <w:pBdr>
-          <w:top w:val="single" w:sz="4" w:space="1" w:color="auto"/>
-          <w:left w:val="single" w:sz="4" w:space="4" w:color="auto"/>
-          <w:bottom w:val="single" w:sz="4" w:space="1" w:color="auto"/>
-          <w:right w:val="single" w:sz="4" w:space="4" w:color="auto"/>
-        </w:pBdr>
-        <w:spacing w:line="240" w:lineRule="auto"/>
-        <w:ind w:firstLine="720"/>
-        <w:rPr>
-          <w:rFonts w:ascii="Times New Roman" w:hAnsi="Times New Roman" w:cs="Times New Roman"/>
-          <w:sz w:val="24"/>
-          <w:szCs w:val="24"/>
-        </w:rPr>
-      </w:pPr>
-      <w:r>
-        <w:rPr>
-          <w:rFonts w:ascii="Times New Roman" w:hAnsi="Times New Roman" w:cs="Times New Roman"/>
-          <w:sz w:val="24"/>
-          <w:szCs w:val="24"/>
-        </w:rPr>
-        <w:t>//</w:t>
-      </w:r>
-      <w:r>
-        <w:rPr>
-          <w:rFonts w:ascii="Times New Roman" w:hAnsi="Times New Roman" w:cs="Times New Roman"/>
-          <w:sz w:val="24"/>
-          <w:szCs w:val="24"/>
-        </w:rPr>
-        <w:t xml:space="preserve"> </w:t>
-      </w:r>
-      <w:r>
-        <w:rPr>
-          <w:rFonts w:ascii="Times New Roman" w:hAnsi="Times New Roman" w:cs="Times New Roman"/>
-          <w:sz w:val="24"/>
-          <w:szCs w:val="24"/>
-        </w:rPr>
-        <w:t xml:space="preserve">listening </w:t>
-      </w:r>
-      <w:r>
-        <w:rPr>
-          <w:rFonts w:ascii="Times New Roman" w:hAnsi="Times New Roman" w:cs="Times New Roman"/>
-          <w:sz w:val="24"/>
-          <w:szCs w:val="24"/>
-        </w:rPr>
-        <w:t>++</w:t>
-      </w:r>
-    </w:p>
-    <w:p>
-      <w:pPr>
-        <w:pStyle w:val="ListParagraph"/>
-        <w:pBdr>
-          <w:top w:val="single" w:sz="4" w:space="1" w:color="auto"/>
-          <w:left w:val="single" w:sz="4" w:space="4" w:color="auto"/>
-          <w:bottom w:val="single" w:sz="4" w:space="1" w:color="auto"/>
-          <w:right w:val="single" w:sz="4" w:space="4" w:color="auto"/>
-        </w:pBdr>
-        <w:spacing w:line="240" w:lineRule="auto"/>
-        <w:ind w:firstLine="720"/>
-        <w:rPr>
-          <w:rFonts w:ascii="Times New Roman" w:hAnsi="Times New Roman" w:cs="Times New Roman"/>
-          <w:sz w:val="24"/>
-          <w:szCs w:val="24"/>
-        </w:rPr>
-      </w:pPr>
-      <w:r>
-        <w:rPr>
-          <w:rFonts w:ascii="Times New Roman" w:hAnsi="Times New Roman" w:cs="Times New Roman"/>
-          <w:sz w:val="24"/>
-          <w:szCs w:val="24"/>
-        </w:rPr>
-        <w:t>Enable interrupts</w:t>
-      </w:r>
-    </w:p>
-    <w:p>
-      <w:pPr>
-        <w:pStyle w:val="ListParagraph"/>
-        <w:pBdr>
-          <w:top w:val="single" w:sz="4" w:space="1" w:color="auto"/>
-          <w:left w:val="single" w:sz="4" w:space="4" w:color="auto"/>
-          <w:bottom w:val="single" w:sz="4" w:space="1" w:color="auto"/>
-          <w:right w:val="single" w:sz="4" w:space="4" w:color="auto"/>
-        </w:pBdr>
-        <w:spacing w:line="240" w:lineRule="auto"/>
-        <w:ind w:firstLine="720"/>
-        <w:rPr>
-          <w:rFonts w:ascii="Times New Roman" w:hAnsi="Times New Roman" w:cs="Times New Roman"/>
-          <w:sz w:val="24"/>
-          <w:szCs w:val="24"/>
-        </w:rPr>
-      </w:pPr>
-    </w:p>
-    <w:p>
-      <w:pPr>
-        <w:pStyle w:val="ListParagraph"/>
-        <w:pBdr>
-          <w:top w:val="single" w:sz="4" w:space="1" w:color="auto"/>
-          <w:left w:val="single" w:sz="4" w:space="4" w:color="auto"/>
-          <w:bottom w:val="single" w:sz="4" w:space="1" w:color="auto"/>
-          <w:right w:val="single" w:sz="4" w:space="4" w:color="auto"/>
-        </w:pBdr>
-        <w:spacing w:line="240" w:lineRule="auto"/>
-        <w:ind w:firstLine="720"/>
-        <w:rPr>
-          <w:rFonts w:ascii="Times New Roman" w:hAnsi="Times New Roman" w:cs="Times New Roman"/>
-          <w:sz w:val="24"/>
-          <w:szCs w:val="24"/>
-        </w:rPr>
-      </w:pPr>
-      <w:r>
-        <w:rPr>
-          <w:rFonts w:ascii="Times New Roman" w:hAnsi="Times New Roman" w:cs="Times New Roman"/>
-          <w:sz w:val="24"/>
-          <w:szCs w:val="24"/>
-        </w:rPr>
-        <w:t>//reading pseudocode;</w:t>
-      </w:r>
-    </w:p>
-    <w:p>
-      <w:pPr>
-        <w:pStyle w:val="ListParagraph"/>
-        <w:pBdr>
-          <w:top w:val="single" w:sz="4" w:space="1" w:color="auto"/>
-          <w:left w:val="single" w:sz="4" w:space="4" w:color="auto"/>
-          <w:bottom w:val="single" w:sz="4" w:space="1" w:color="auto"/>
-          <w:right w:val="single" w:sz="4" w:space="4" w:color="auto"/>
-        </w:pBdr>
-        <w:spacing w:line="240" w:lineRule="auto"/>
-        <w:ind w:firstLine="720"/>
-        <w:rPr>
-          <w:rFonts w:ascii="Times New Roman" w:hAnsi="Times New Roman" w:cs="Times New Roman"/>
-          <w:sz w:val="24"/>
-          <w:szCs w:val="24"/>
-        </w:rPr>
-      </w:pPr>
-    </w:p>
-    <w:p>
-      <w:pPr>
-        <w:pStyle w:val="ListParagraph"/>
-        <w:pBdr>
-          <w:top w:val="single" w:sz="4" w:space="1" w:color="auto"/>
-          <w:left w:val="single" w:sz="4" w:space="4" w:color="auto"/>
-          <w:bottom w:val="single" w:sz="4" w:space="1" w:color="auto"/>
-          <w:right w:val="single" w:sz="4" w:space="4" w:color="auto"/>
-        </w:pBdr>
-        <w:spacing w:line="240" w:lineRule="auto"/>
-        <w:ind w:firstLine="720"/>
-        <w:rPr>
-          <w:rFonts w:ascii="Times New Roman" w:hAnsi="Times New Roman" w:cs="Times New Roman"/>
-          <w:sz w:val="24"/>
-          <w:szCs w:val="24"/>
-        </w:rPr>
-      </w:pPr>
-      <w:r>
-        <w:rPr>
-          <w:rFonts w:ascii="Times New Roman" w:hAnsi="Times New Roman" w:cs="Times New Roman"/>
-          <w:sz w:val="24"/>
-          <w:szCs w:val="24"/>
-        </w:rPr>
-        <w:t xml:space="preserve">Disable </w:t>
-      </w:r>
-      <w:r>
-        <w:rPr>
-          <w:rFonts w:ascii="Times New Roman" w:hAnsi="Times New Roman" w:cs="Times New Roman"/>
-          <w:sz w:val="24"/>
-          <w:szCs w:val="24"/>
-        </w:rPr>
-        <w:t>interrupts</w:t>
-      </w:r>
-    </w:p>
-    <w:p>
-      <w:pPr>
-        <w:pStyle w:val="ListParagraph"/>
-        <w:pBdr>
-          <w:top w:val="single" w:sz="4" w:space="1" w:color="auto"/>
-          <w:left w:val="single" w:sz="4" w:space="4" w:color="auto"/>
-          <w:bottom w:val="single" w:sz="4" w:space="1" w:color="auto"/>
-          <w:right w:val="single" w:sz="4" w:space="4" w:color="auto"/>
-        </w:pBdr>
-        <w:spacing w:line="240" w:lineRule="auto"/>
-        <w:ind w:firstLine="720"/>
-        <w:rPr>
-          <w:rFonts w:ascii="Times New Roman" w:hAnsi="Times New Roman" w:cs="Times New Roman"/>
-          <w:sz w:val="24"/>
-          <w:szCs w:val="24"/>
-        </w:rPr>
-      </w:pPr>
-      <w:r>
-        <w:rPr>
-          <w:rFonts w:ascii="Times New Roman" w:hAnsi="Times New Roman" w:cs="Times New Roman"/>
-          <w:sz w:val="24"/>
-          <w:szCs w:val="24"/>
-        </w:rPr>
-        <w:t>//</w:t>
-      </w:r>
-      <w:r>
-        <w:rPr>
-          <w:rFonts w:ascii="Times New Roman" w:hAnsi="Times New Roman" w:cs="Times New Roman"/>
-          <w:sz w:val="24"/>
-          <w:szCs w:val="24"/>
-        </w:rPr>
-        <w:t xml:space="preserve"> </w:t>
-      </w:r>
-      <w:r>
-        <w:rPr>
-          <w:rFonts w:ascii="Times New Roman" w:hAnsi="Times New Roman" w:cs="Times New Roman"/>
-          <w:sz w:val="24"/>
-          <w:szCs w:val="24"/>
-        </w:rPr>
-        <w:t xml:space="preserve">listening </w:t>
-      </w:r>
-      <w:r>
-        <w:rPr>
-          <w:rFonts w:ascii="Times New Roman" w:hAnsi="Times New Roman" w:cs="Times New Roman"/>
-          <w:sz w:val="24"/>
-          <w:szCs w:val="24"/>
-        </w:rPr>
-        <w:t>--</w:t>
-      </w:r>
-    </w:p>
-    <w:p>
-      <w:pPr>
-        <w:pStyle w:val="ListParagraph"/>
-        <w:pBdr>
-          <w:top w:val="single" w:sz="4" w:space="1" w:color="auto"/>
-          <w:left w:val="single" w:sz="4" w:space="4" w:color="auto"/>
-          <w:bottom w:val="single" w:sz="4" w:space="1" w:color="auto"/>
-          <w:right w:val="single" w:sz="4" w:space="4" w:color="auto"/>
-        </w:pBdr>
-        <w:spacing w:line="240" w:lineRule="auto"/>
-        <w:rPr>
-          <w:rFonts w:ascii="Times New Roman" w:hAnsi="Times New Roman" w:cs="Times New Roman"/>
-          <w:sz w:val="24"/>
-          <w:szCs w:val="24"/>
-        </w:rPr>
-      </w:pPr>
-      <w:r>
-        <w:rPr>
-          <w:rFonts w:ascii="Times New Roman" w:hAnsi="Times New Roman" w:cs="Times New Roman"/>
-          <w:sz w:val="24"/>
-          <w:szCs w:val="24"/>
-        </w:rPr>
-        <w:tab/>
-      </w:r>
-      <w:proofErr w:type="gramStart"/>
-      <w:r>
-        <w:rPr>
-          <w:rFonts w:ascii="Times New Roman" w:hAnsi="Times New Roman" w:cs="Times New Roman"/>
-          <w:sz w:val="24"/>
-          <w:szCs w:val="24"/>
-        </w:rPr>
-        <w:t>Signal(</w:t>
-      </w:r>
-      <w:proofErr w:type="gramEnd"/>
-      <w:r>
-        <w:rPr>
-          <w:rFonts w:ascii="Times New Roman" w:hAnsi="Times New Roman" w:cs="Times New Roman"/>
-          <w:sz w:val="24"/>
-          <w:szCs w:val="24"/>
-        </w:rPr>
-        <w:t xml:space="preserve">) ; //give up turn </w:t>
-      </w:r>
+      <w:bookmarkStart w:id="0" w:name="_GoBack"/>
+      <w:bookmarkEnd w:id="0"/>
     </w:p>
     <w:p>
       <w:pPr>
@@ -8651,8 +8627,6 @@
         </w:rPr>
         <w:t xml:space="preserve"> </w:t>
       </w:r>
-      <w:bookmarkStart w:id="0" w:name="_GoBack"/>
-      <w:bookmarkEnd w:id="0"/>
     </w:p>
     <w:p>
       <w:pPr>

</xml_diff>